<commit_message>
Re-writing discussion, methods, results.
</commit_message>
<xml_diff>
--- a/20111115_manuscript.docx
+++ b/20111115_manuscript.docx
@@ -1,3 +1,701 @@
+
+<file path=word/numbering.xml><?xml version="1.0" encoding="utf-8"?>
+<w:numbering xmlns:wpc="http://schemas.microsoft.com/office/word/2010/wordprocessingCanvas" xmlns:mc="http://schemas.openxmlformats.org/markup-compatibility/2006" xmlns:o="urn:schemas-microsoft-com:office:office" xmlns:r="http://schemas.openxmlformats.org/officeDocument/2006/relationships" xmlns:m="http://schemas.openxmlformats.org/officeDocument/2006/math" xmlns:v="urn:schemas-microsoft-com:vml" xmlns:wp14="http://schemas.microsoft.com/office/word/2010/wordprocessingDrawing" xmlns:wp="http://schemas.openxmlformats.org/drawingml/2006/wordprocessingDrawing" xmlns:w10="urn:schemas-microsoft-com:office:word" xmlns:w="http://schemas.openxmlformats.org/wordprocessingml/2006/main" xmlns:w14="http://schemas.microsoft.com/office/word/2010/wordml" xmlns:wpg="http://schemas.microsoft.com/office/word/2010/wordprocessingGroup" xmlns:wpi="http://schemas.microsoft.com/office/word/2010/wordprocessingInk" xmlns:wne="http://schemas.microsoft.com/office/word/2006/wordml" xmlns:wps="http://schemas.microsoft.com/office/word/2010/wordprocessingShape" mc:Ignorable="w14 wp14">
+  <w:abstractNum w:abstractNumId="0">
+    <w:nsid w:val="0EFE67DD"/>
+    <w:multiLevelType w:val="multilevel"/>
+    <w:tmpl w:val="A4A4A0BC"/>
+    <w:lvl w:ilvl="0">
+      <w:start w:val="1"/>
+      <w:numFmt w:val="bullet"/>
+      <w:lvlText w:val=""/>
+      <w:lvlJc w:val="left"/>
+      <w:pPr>
+        <w:ind w:left="720" w:hanging="360"/>
+      </w:pPr>
+      <w:rPr>
+        <w:rFonts w:ascii="Symbol" w:hAnsi="Symbol" w:cs="Symbol" w:hint="default"/>
+      </w:rPr>
+    </w:lvl>
+    <w:lvl w:ilvl="1">
+      <w:start w:val="1"/>
+      <w:numFmt w:val="bullet"/>
+      <w:lvlText w:val="o"/>
+      <w:lvlJc w:val="left"/>
+      <w:pPr>
+        <w:ind w:left="1440" w:hanging="360"/>
+      </w:pPr>
+      <w:rPr>
+        <w:rFonts w:ascii="Courier New" w:hAnsi="Courier New" w:cs="Courier New" w:hint="default"/>
+      </w:rPr>
+    </w:lvl>
+    <w:lvl w:ilvl="2">
+      <w:start w:val="1"/>
+      <w:numFmt w:val="bullet"/>
+      <w:lvlText w:val=""/>
+      <w:lvlJc w:val="left"/>
+      <w:pPr>
+        <w:ind w:left="2160" w:hanging="360"/>
+      </w:pPr>
+      <w:rPr>
+        <w:rFonts w:ascii="Wingdings" w:hAnsi="Wingdings" w:cs="Wingdings" w:hint="default"/>
+      </w:rPr>
+    </w:lvl>
+    <w:lvl w:ilvl="3">
+      <w:start w:val="1"/>
+      <w:numFmt w:val="bullet"/>
+      <w:lvlText w:val=""/>
+      <w:lvlJc w:val="left"/>
+      <w:pPr>
+        <w:ind w:left="2880" w:hanging="360"/>
+      </w:pPr>
+      <w:rPr>
+        <w:rFonts w:ascii="Symbol" w:hAnsi="Symbol" w:cs="Symbol" w:hint="default"/>
+      </w:rPr>
+    </w:lvl>
+    <w:lvl w:ilvl="4">
+      <w:start w:val="1"/>
+      <w:numFmt w:val="bullet"/>
+      <w:lvlText w:val="o"/>
+      <w:lvlJc w:val="left"/>
+      <w:pPr>
+        <w:ind w:left="3600" w:hanging="360"/>
+      </w:pPr>
+      <w:rPr>
+        <w:rFonts w:ascii="Courier New" w:hAnsi="Courier New" w:cs="Courier New" w:hint="default"/>
+      </w:rPr>
+    </w:lvl>
+    <w:lvl w:ilvl="5">
+      <w:start w:val="1"/>
+      <w:numFmt w:val="bullet"/>
+      <w:lvlText w:val=""/>
+      <w:lvlJc w:val="left"/>
+      <w:pPr>
+        <w:ind w:left="4320" w:hanging="360"/>
+      </w:pPr>
+      <w:rPr>
+        <w:rFonts w:ascii="Wingdings" w:hAnsi="Wingdings" w:cs="Wingdings" w:hint="default"/>
+      </w:rPr>
+    </w:lvl>
+    <w:lvl w:ilvl="6">
+      <w:start w:val="1"/>
+      <w:numFmt w:val="bullet"/>
+      <w:lvlText w:val=""/>
+      <w:lvlJc w:val="left"/>
+      <w:pPr>
+        <w:ind w:left="5040" w:hanging="360"/>
+      </w:pPr>
+      <w:rPr>
+        <w:rFonts w:ascii="Symbol" w:hAnsi="Symbol" w:cs="Symbol" w:hint="default"/>
+      </w:rPr>
+    </w:lvl>
+    <w:lvl w:ilvl="7">
+      <w:start w:val="1"/>
+      <w:numFmt w:val="bullet"/>
+      <w:lvlText w:val="o"/>
+      <w:lvlJc w:val="left"/>
+      <w:pPr>
+        <w:ind w:left="5760" w:hanging="360"/>
+      </w:pPr>
+      <w:rPr>
+        <w:rFonts w:ascii="Courier New" w:hAnsi="Courier New" w:cs="Courier New" w:hint="default"/>
+      </w:rPr>
+    </w:lvl>
+    <w:lvl w:ilvl="8">
+      <w:start w:val="1"/>
+      <w:numFmt w:val="bullet"/>
+      <w:lvlText w:val=""/>
+      <w:lvlJc w:val="left"/>
+      <w:pPr>
+        <w:ind w:left="6480" w:hanging="360"/>
+      </w:pPr>
+      <w:rPr>
+        <w:rFonts w:ascii="Wingdings" w:hAnsi="Wingdings" w:cs="Wingdings" w:hint="default"/>
+      </w:rPr>
+    </w:lvl>
+  </w:abstractNum>
+  <w:abstractNum w:abstractNumId="1">
+    <w:nsid w:val="30921D0A"/>
+    <w:multiLevelType w:val="hybridMultilevel"/>
+    <w:tmpl w:val="BC4682C6"/>
+    <w:lvl w:ilvl="0" w:tplc="0409000F">
+      <w:start w:val="1"/>
+      <w:numFmt w:val="decimal"/>
+      <w:lvlText w:val="%1."/>
+      <w:lvlJc w:val="left"/>
+      <w:pPr>
+        <w:ind w:left="720" w:hanging="360"/>
+      </w:pPr>
+      <w:rPr>
+        <w:rFonts w:hint="default"/>
+      </w:rPr>
+    </w:lvl>
+    <w:lvl w:ilvl="1" w:tplc="04090019" w:tentative="1">
+      <w:start w:val="1"/>
+      <w:numFmt w:val="lowerLetter"/>
+      <w:lvlText w:val="%2."/>
+      <w:lvlJc w:val="left"/>
+      <w:pPr>
+        <w:ind w:left="1440" w:hanging="360"/>
+      </w:pPr>
+    </w:lvl>
+    <w:lvl w:ilvl="2" w:tplc="0409001B" w:tentative="1">
+      <w:start w:val="1"/>
+      <w:numFmt w:val="lowerRoman"/>
+      <w:lvlText w:val="%3."/>
+      <w:lvlJc w:val="right"/>
+      <w:pPr>
+        <w:ind w:left="2160" w:hanging="180"/>
+      </w:pPr>
+    </w:lvl>
+    <w:lvl w:ilvl="3" w:tplc="0409000F" w:tentative="1">
+      <w:start w:val="1"/>
+      <w:numFmt w:val="decimal"/>
+      <w:lvlText w:val="%4."/>
+      <w:lvlJc w:val="left"/>
+      <w:pPr>
+        <w:ind w:left="2880" w:hanging="360"/>
+      </w:pPr>
+    </w:lvl>
+    <w:lvl w:ilvl="4" w:tplc="04090019" w:tentative="1">
+      <w:start w:val="1"/>
+      <w:numFmt w:val="lowerLetter"/>
+      <w:lvlText w:val="%5."/>
+      <w:lvlJc w:val="left"/>
+      <w:pPr>
+        <w:ind w:left="3600" w:hanging="360"/>
+      </w:pPr>
+    </w:lvl>
+    <w:lvl w:ilvl="5" w:tplc="0409001B" w:tentative="1">
+      <w:start w:val="1"/>
+      <w:numFmt w:val="lowerRoman"/>
+      <w:lvlText w:val="%6."/>
+      <w:lvlJc w:val="right"/>
+      <w:pPr>
+        <w:ind w:left="4320" w:hanging="180"/>
+      </w:pPr>
+    </w:lvl>
+    <w:lvl w:ilvl="6" w:tplc="0409000F" w:tentative="1">
+      <w:start w:val="1"/>
+      <w:numFmt w:val="decimal"/>
+      <w:lvlText w:val="%7."/>
+      <w:lvlJc w:val="left"/>
+      <w:pPr>
+        <w:ind w:left="5040" w:hanging="360"/>
+      </w:pPr>
+    </w:lvl>
+    <w:lvl w:ilvl="7" w:tplc="04090019" w:tentative="1">
+      <w:start w:val="1"/>
+      <w:numFmt w:val="lowerLetter"/>
+      <w:lvlText w:val="%8."/>
+      <w:lvlJc w:val="left"/>
+      <w:pPr>
+        <w:ind w:left="5760" w:hanging="360"/>
+      </w:pPr>
+    </w:lvl>
+    <w:lvl w:ilvl="8" w:tplc="0409001B" w:tentative="1">
+      <w:start w:val="1"/>
+      <w:numFmt w:val="lowerRoman"/>
+      <w:lvlText w:val="%9."/>
+      <w:lvlJc w:val="right"/>
+      <w:pPr>
+        <w:ind w:left="6480" w:hanging="180"/>
+      </w:pPr>
+    </w:lvl>
+  </w:abstractNum>
+  <w:abstractNum w:abstractNumId="2">
+    <w:nsid w:val="38652A4C"/>
+    <w:multiLevelType w:val="hybridMultilevel"/>
+    <w:tmpl w:val="C5608F3A"/>
+    <w:lvl w:ilvl="0" w:tplc="0409000F">
+      <w:start w:val="1"/>
+      <w:numFmt w:val="decimal"/>
+      <w:lvlText w:val="%1."/>
+      <w:lvlJc w:val="left"/>
+      <w:pPr>
+        <w:ind w:left="720" w:hanging="360"/>
+      </w:pPr>
+      <w:rPr>
+        <w:rFonts w:hint="default"/>
+      </w:rPr>
+    </w:lvl>
+    <w:lvl w:ilvl="1" w:tplc="04090019" w:tentative="1">
+      <w:start w:val="1"/>
+      <w:numFmt w:val="lowerLetter"/>
+      <w:lvlText w:val="%2."/>
+      <w:lvlJc w:val="left"/>
+      <w:pPr>
+        <w:ind w:left="1440" w:hanging="360"/>
+      </w:pPr>
+    </w:lvl>
+    <w:lvl w:ilvl="2" w:tplc="0409001B" w:tentative="1">
+      <w:start w:val="1"/>
+      <w:numFmt w:val="lowerRoman"/>
+      <w:lvlText w:val="%3."/>
+      <w:lvlJc w:val="right"/>
+      <w:pPr>
+        <w:ind w:left="2160" w:hanging="180"/>
+      </w:pPr>
+    </w:lvl>
+    <w:lvl w:ilvl="3" w:tplc="0409000F" w:tentative="1">
+      <w:start w:val="1"/>
+      <w:numFmt w:val="decimal"/>
+      <w:lvlText w:val="%4."/>
+      <w:lvlJc w:val="left"/>
+      <w:pPr>
+        <w:ind w:left="2880" w:hanging="360"/>
+      </w:pPr>
+    </w:lvl>
+    <w:lvl w:ilvl="4" w:tplc="04090019" w:tentative="1">
+      <w:start w:val="1"/>
+      <w:numFmt w:val="lowerLetter"/>
+      <w:lvlText w:val="%5."/>
+      <w:lvlJc w:val="left"/>
+      <w:pPr>
+        <w:ind w:left="3600" w:hanging="360"/>
+      </w:pPr>
+    </w:lvl>
+    <w:lvl w:ilvl="5" w:tplc="0409001B" w:tentative="1">
+      <w:start w:val="1"/>
+      <w:numFmt w:val="lowerRoman"/>
+      <w:lvlText w:val="%6."/>
+      <w:lvlJc w:val="right"/>
+      <w:pPr>
+        <w:ind w:left="4320" w:hanging="180"/>
+      </w:pPr>
+    </w:lvl>
+    <w:lvl w:ilvl="6" w:tplc="0409000F" w:tentative="1">
+      <w:start w:val="1"/>
+      <w:numFmt w:val="decimal"/>
+      <w:lvlText w:val="%7."/>
+      <w:lvlJc w:val="left"/>
+      <w:pPr>
+        <w:ind w:left="5040" w:hanging="360"/>
+      </w:pPr>
+    </w:lvl>
+    <w:lvl w:ilvl="7" w:tplc="04090019" w:tentative="1">
+      <w:start w:val="1"/>
+      <w:numFmt w:val="lowerLetter"/>
+      <w:lvlText w:val="%8."/>
+      <w:lvlJc w:val="left"/>
+      <w:pPr>
+        <w:ind w:left="5760" w:hanging="360"/>
+      </w:pPr>
+    </w:lvl>
+    <w:lvl w:ilvl="8" w:tplc="0409001B" w:tentative="1">
+      <w:start w:val="1"/>
+      <w:numFmt w:val="lowerRoman"/>
+      <w:lvlText w:val="%9."/>
+      <w:lvlJc w:val="right"/>
+      <w:pPr>
+        <w:ind w:left="6480" w:hanging="180"/>
+      </w:pPr>
+    </w:lvl>
+  </w:abstractNum>
+  <w:abstractNum w:abstractNumId="3">
+    <w:nsid w:val="49101C9B"/>
+    <w:multiLevelType w:val="multilevel"/>
+    <w:tmpl w:val="4BFA2CC2"/>
+    <w:lvl w:ilvl="0">
+      <w:start w:val="1"/>
+      <w:numFmt w:val="bullet"/>
+      <w:lvlText w:val=""/>
+      <w:lvlJc w:val="left"/>
+      <w:pPr>
+        <w:tabs>
+          <w:tab w:val="num" w:pos="720"/>
+        </w:tabs>
+        <w:ind w:left="720" w:hanging="360"/>
+      </w:pPr>
+      <w:rPr>
+        <w:rFonts w:ascii="Symbol" w:hAnsi="Symbol" w:hint="default"/>
+        <w:sz w:val="20"/>
+      </w:rPr>
+    </w:lvl>
+    <w:lvl w:ilvl="1" w:tentative="1">
+      <w:start w:val="1"/>
+      <w:numFmt w:val="bullet"/>
+      <w:lvlText w:val="o"/>
+      <w:lvlJc w:val="left"/>
+      <w:pPr>
+        <w:tabs>
+          <w:tab w:val="num" w:pos="1440"/>
+        </w:tabs>
+        <w:ind w:left="1440" w:hanging="360"/>
+      </w:pPr>
+      <w:rPr>
+        <w:rFonts w:ascii="Courier New" w:hAnsi="Courier New" w:hint="default"/>
+        <w:sz w:val="20"/>
+      </w:rPr>
+    </w:lvl>
+    <w:lvl w:ilvl="2" w:tentative="1">
+      <w:start w:val="1"/>
+      <w:numFmt w:val="bullet"/>
+      <w:lvlText w:val=""/>
+      <w:lvlJc w:val="left"/>
+      <w:pPr>
+        <w:tabs>
+          <w:tab w:val="num" w:pos="2160"/>
+        </w:tabs>
+        <w:ind w:left="2160" w:hanging="360"/>
+      </w:pPr>
+      <w:rPr>
+        <w:rFonts w:ascii="Wingdings" w:hAnsi="Wingdings" w:hint="default"/>
+        <w:sz w:val="20"/>
+      </w:rPr>
+    </w:lvl>
+    <w:lvl w:ilvl="3" w:tentative="1">
+      <w:start w:val="1"/>
+      <w:numFmt w:val="bullet"/>
+      <w:lvlText w:val=""/>
+      <w:lvlJc w:val="left"/>
+      <w:pPr>
+        <w:tabs>
+          <w:tab w:val="num" w:pos="2880"/>
+        </w:tabs>
+        <w:ind w:left="2880" w:hanging="360"/>
+      </w:pPr>
+      <w:rPr>
+        <w:rFonts w:ascii="Wingdings" w:hAnsi="Wingdings" w:hint="default"/>
+        <w:sz w:val="20"/>
+      </w:rPr>
+    </w:lvl>
+    <w:lvl w:ilvl="4" w:tentative="1">
+      <w:start w:val="1"/>
+      <w:numFmt w:val="bullet"/>
+      <w:lvlText w:val=""/>
+      <w:lvlJc w:val="left"/>
+      <w:pPr>
+        <w:tabs>
+          <w:tab w:val="num" w:pos="3600"/>
+        </w:tabs>
+        <w:ind w:left="3600" w:hanging="360"/>
+      </w:pPr>
+      <w:rPr>
+        <w:rFonts w:ascii="Wingdings" w:hAnsi="Wingdings" w:hint="default"/>
+        <w:sz w:val="20"/>
+      </w:rPr>
+    </w:lvl>
+    <w:lvl w:ilvl="5" w:tentative="1">
+      <w:start w:val="1"/>
+      <w:numFmt w:val="bullet"/>
+      <w:lvlText w:val=""/>
+      <w:lvlJc w:val="left"/>
+      <w:pPr>
+        <w:tabs>
+          <w:tab w:val="num" w:pos="4320"/>
+        </w:tabs>
+        <w:ind w:left="4320" w:hanging="360"/>
+      </w:pPr>
+      <w:rPr>
+        <w:rFonts w:ascii="Wingdings" w:hAnsi="Wingdings" w:hint="default"/>
+        <w:sz w:val="20"/>
+      </w:rPr>
+    </w:lvl>
+    <w:lvl w:ilvl="6" w:tentative="1">
+      <w:start w:val="1"/>
+      <w:numFmt w:val="bullet"/>
+      <w:lvlText w:val=""/>
+      <w:lvlJc w:val="left"/>
+      <w:pPr>
+        <w:tabs>
+          <w:tab w:val="num" w:pos="5040"/>
+        </w:tabs>
+        <w:ind w:left="5040" w:hanging="360"/>
+      </w:pPr>
+      <w:rPr>
+        <w:rFonts w:ascii="Wingdings" w:hAnsi="Wingdings" w:hint="default"/>
+        <w:sz w:val="20"/>
+      </w:rPr>
+    </w:lvl>
+    <w:lvl w:ilvl="7" w:tentative="1">
+      <w:start w:val="1"/>
+      <w:numFmt w:val="bullet"/>
+      <w:lvlText w:val=""/>
+      <w:lvlJc w:val="left"/>
+      <w:pPr>
+        <w:tabs>
+          <w:tab w:val="num" w:pos="5760"/>
+        </w:tabs>
+        <w:ind w:left="5760" w:hanging="360"/>
+      </w:pPr>
+      <w:rPr>
+        <w:rFonts w:ascii="Wingdings" w:hAnsi="Wingdings" w:hint="default"/>
+        <w:sz w:val="20"/>
+      </w:rPr>
+    </w:lvl>
+    <w:lvl w:ilvl="8" w:tentative="1">
+      <w:start w:val="1"/>
+      <w:numFmt w:val="bullet"/>
+      <w:lvlText w:val=""/>
+      <w:lvlJc w:val="left"/>
+      <w:pPr>
+        <w:tabs>
+          <w:tab w:val="num" w:pos="6480"/>
+        </w:tabs>
+        <w:ind w:left="6480" w:hanging="360"/>
+      </w:pPr>
+      <w:rPr>
+        <w:rFonts w:ascii="Wingdings" w:hAnsi="Wingdings" w:hint="default"/>
+        <w:sz w:val="20"/>
+      </w:rPr>
+    </w:lvl>
+  </w:abstractNum>
+  <w:abstractNum w:abstractNumId="4">
+    <w:nsid w:val="738A584D"/>
+    <w:multiLevelType w:val="multilevel"/>
+    <w:tmpl w:val="7A9A027E"/>
+    <w:lvl w:ilvl="0">
+      <w:start w:val="1"/>
+      <w:numFmt w:val="bullet"/>
+      <w:lvlText w:val=""/>
+      <w:lvlJc w:val="left"/>
+      <w:pPr>
+        <w:ind w:left="720" w:hanging="360"/>
+      </w:pPr>
+      <w:rPr>
+        <w:rFonts w:ascii="Symbol" w:hAnsi="Symbol" w:cs="Symbol" w:hint="default"/>
+      </w:rPr>
+    </w:lvl>
+    <w:lvl w:ilvl="1">
+      <w:start w:val="1"/>
+      <w:numFmt w:val="bullet"/>
+      <w:lvlText w:val="o"/>
+      <w:lvlJc w:val="left"/>
+      <w:pPr>
+        <w:ind w:left="1440" w:hanging="360"/>
+      </w:pPr>
+      <w:rPr>
+        <w:rFonts w:ascii="Courier New" w:hAnsi="Courier New" w:cs="Courier New" w:hint="default"/>
+      </w:rPr>
+    </w:lvl>
+    <w:lvl w:ilvl="2">
+      <w:start w:val="1"/>
+      <w:numFmt w:val="bullet"/>
+      <w:lvlText w:val=""/>
+      <w:lvlJc w:val="left"/>
+      <w:pPr>
+        <w:ind w:left="2160" w:hanging="360"/>
+      </w:pPr>
+      <w:rPr>
+        <w:rFonts w:ascii="Wingdings" w:hAnsi="Wingdings" w:cs="Wingdings" w:hint="default"/>
+      </w:rPr>
+    </w:lvl>
+    <w:lvl w:ilvl="3">
+      <w:start w:val="1"/>
+      <w:numFmt w:val="bullet"/>
+      <w:lvlText w:val=""/>
+      <w:lvlJc w:val="left"/>
+      <w:pPr>
+        <w:ind w:left="2880" w:hanging="360"/>
+      </w:pPr>
+      <w:rPr>
+        <w:rFonts w:ascii="Symbol" w:hAnsi="Symbol" w:cs="Symbol" w:hint="default"/>
+      </w:rPr>
+    </w:lvl>
+    <w:lvl w:ilvl="4">
+      <w:start w:val="1"/>
+      <w:numFmt w:val="bullet"/>
+      <w:lvlText w:val="o"/>
+      <w:lvlJc w:val="left"/>
+      <w:pPr>
+        <w:ind w:left="3600" w:hanging="360"/>
+      </w:pPr>
+      <w:rPr>
+        <w:rFonts w:ascii="Courier New" w:hAnsi="Courier New" w:cs="Courier New" w:hint="default"/>
+      </w:rPr>
+    </w:lvl>
+    <w:lvl w:ilvl="5">
+      <w:start w:val="1"/>
+      <w:numFmt w:val="bullet"/>
+      <w:lvlText w:val=""/>
+      <w:lvlJc w:val="left"/>
+      <w:pPr>
+        <w:ind w:left="4320" w:hanging="360"/>
+      </w:pPr>
+      <w:rPr>
+        <w:rFonts w:ascii="Wingdings" w:hAnsi="Wingdings" w:cs="Wingdings" w:hint="default"/>
+      </w:rPr>
+    </w:lvl>
+    <w:lvl w:ilvl="6">
+      <w:start w:val="1"/>
+      <w:numFmt w:val="bullet"/>
+      <w:lvlText w:val=""/>
+      <w:lvlJc w:val="left"/>
+      <w:pPr>
+        <w:ind w:left="5040" w:hanging="360"/>
+      </w:pPr>
+      <w:rPr>
+        <w:rFonts w:ascii="Symbol" w:hAnsi="Symbol" w:cs="Symbol" w:hint="default"/>
+      </w:rPr>
+    </w:lvl>
+    <w:lvl w:ilvl="7">
+      <w:start w:val="1"/>
+      <w:numFmt w:val="bullet"/>
+      <w:lvlText w:val="o"/>
+      <w:lvlJc w:val="left"/>
+      <w:pPr>
+        <w:ind w:left="5760" w:hanging="360"/>
+      </w:pPr>
+      <w:rPr>
+        <w:rFonts w:ascii="Courier New" w:hAnsi="Courier New" w:cs="Courier New" w:hint="default"/>
+      </w:rPr>
+    </w:lvl>
+    <w:lvl w:ilvl="8">
+      <w:start w:val="1"/>
+      <w:numFmt w:val="bullet"/>
+      <w:lvlText w:val=""/>
+      <w:lvlJc w:val="left"/>
+      <w:pPr>
+        <w:ind w:left="6480" w:hanging="360"/>
+      </w:pPr>
+      <w:rPr>
+        <w:rFonts w:ascii="Wingdings" w:hAnsi="Wingdings" w:cs="Wingdings" w:hint="default"/>
+      </w:rPr>
+    </w:lvl>
+  </w:abstractNum>
+  <w:abstractNum w:abstractNumId="5">
+    <w:nsid w:val="789F427B"/>
+    <w:multiLevelType w:val="multilevel"/>
+    <w:tmpl w:val="45624826"/>
+    <w:lvl w:ilvl="0">
+      <w:start w:val="1"/>
+      <w:numFmt w:val="none"/>
+      <w:suff w:val="nothing"/>
+      <w:lvlText w:val=""/>
+      <w:lvlJc w:val="left"/>
+      <w:pPr>
+        <w:tabs>
+          <w:tab w:val="num" w:pos="432"/>
+        </w:tabs>
+        <w:ind w:left="432" w:hanging="432"/>
+      </w:pPr>
+    </w:lvl>
+    <w:lvl w:ilvl="1">
+      <w:start w:val="1"/>
+      <w:numFmt w:val="none"/>
+      <w:suff w:val="nothing"/>
+      <w:lvlText w:val=""/>
+      <w:lvlJc w:val="left"/>
+      <w:pPr>
+        <w:tabs>
+          <w:tab w:val="num" w:pos="576"/>
+        </w:tabs>
+        <w:ind w:left="576" w:hanging="576"/>
+      </w:pPr>
+    </w:lvl>
+    <w:lvl w:ilvl="2">
+      <w:start w:val="1"/>
+      <w:numFmt w:val="none"/>
+      <w:suff w:val="nothing"/>
+      <w:lvlText w:val=""/>
+      <w:lvlJc w:val="left"/>
+      <w:pPr>
+        <w:tabs>
+          <w:tab w:val="num" w:pos="720"/>
+        </w:tabs>
+        <w:ind w:left="720" w:hanging="720"/>
+      </w:pPr>
+    </w:lvl>
+    <w:lvl w:ilvl="3">
+      <w:start w:val="1"/>
+      <w:numFmt w:val="none"/>
+      <w:suff w:val="nothing"/>
+      <w:lvlText w:val=""/>
+      <w:lvlJc w:val="left"/>
+      <w:pPr>
+        <w:tabs>
+          <w:tab w:val="num" w:pos="864"/>
+        </w:tabs>
+        <w:ind w:left="864" w:hanging="864"/>
+      </w:pPr>
+    </w:lvl>
+    <w:lvl w:ilvl="4">
+      <w:start w:val="1"/>
+      <w:numFmt w:val="none"/>
+      <w:suff w:val="nothing"/>
+      <w:lvlText w:val=""/>
+      <w:lvlJc w:val="left"/>
+      <w:pPr>
+        <w:tabs>
+          <w:tab w:val="num" w:pos="1008"/>
+        </w:tabs>
+        <w:ind w:left="1008" w:hanging="1008"/>
+      </w:pPr>
+    </w:lvl>
+    <w:lvl w:ilvl="5">
+      <w:start w:val="1"/>
+      <w:numFmt w:val="none"/>
+      <w:suff w:val="nothing"/>
+      <w:lvlText w:val=""/>
+      <w:lvlJc w:val="left"/>
+      <w:pPr>
+        <w:tabs>
+          <w:tab w:val="num" w:pos="1152"/>
+        </w:tabs>
+        <w:ind w:left="1152" w:hanging="1152"/>
+      </w:pPr>
+    </w:lvl>
+    <w:lvl w:ilvl="6">
+      <w:start w:val="1"/>
+      <w:numFmt w:val="none"/>
+      <w:suff w:val="nothing"/>
+      <w:lvlText w:val=""/>
+      <w:lvlJc w:val="left"/>
+      <w:pPr>
+        <w:tabs>
+          <w:tab w:val="num" w:pos="1296"/>
+        </w:tabs>
+        <w:ind w:left="1296" w:hanging="1296"/>
+      </w:pPr>
+    </w:lvl>
+    <w:lvl w:ilvl="7">
+      <w:start w:val="1"/>
+      <w:numFmt w:val="none"/>
+      <w:suff w:val="nothing"/>
+      <w:lvlText w:val=""/>
+      <w:lvlJc w:val="left"/>
+      <w:pPr>
+        <w:tabs>
+          <w:tab w:val="num" w:pos="1440"/>
+        </w:tabs>
+        <w:ind w:left="1440" w:hanging="1440"/>
+      </w:pPr>
+    </w:lvl>
+    <w:lvl w:ilvl="8">
+      <w:start w:val="1"/>
+      <w:numFmt w:val="none"/>
+      <w:suff w:val="nothing"/>
+      <w:lvlText w:val=""/>
+      <w:lvlJc w:val="left"/>
+      <w:pPr>
+        <w:tabs>
+          <w:tab w:val="num" w:pos="1584"/>
+        </w:tabs>
+        <w:ind w:left="1584" w:hanging="1584"/>
+      </w:pPr>
+    </w:lvl>
+  </w:abstractNum>
+  <w:num w:numId="1">
+    <w:abstractNumId w:val="0"/>
+  </w:num>
+  <w:num w:numId="2">
+    <w:abstractNumId w:val="4"/>
+  </w:num>
+  <w:num w:numId="3">
+    <w:abstractNumId w:val="5"/>
+  </w:num>
+  <w:num w:numId="4">
+    <w:abstractNumId w:val="1"/>
+  </w:num>
+  <w:num w:numId="5">
+    <w:abstractNumId w:val="3"/>
+  </w:num>
+  <w:num w:numId="6">
+    <w:abstractNumId w:val="2"/>
+  </w:num>
+</w:numbering>
+</file>
 
 <file path=word/stylesWithEffects.xml><?xml version="1.0" encoding="utf-8"?>
 <w:styles xmlns:wpc="http://schemas.microsoft.com/office/word/2010/wordprocessingCanvas" xmlns:mc="http://schemas.openxmlformats.org/markup-compatibility/2006" xmlns:o="urn:schemas-microsoft-com:office:office" xmlns:r="http://schemas.openxmlformats.org/officeDocument/2006/relationships" xmlns:m="http://schemas.openxmlformats.org/officeDocument/2006/math" xmlns:v="urn:schemas-microsoft-com:vml" xmlns:wp14="http://schemas.microsoft.com/office/word/2010/wordprocessingDrawing" xmlns:wp="http://schemas.openxmlformats.org/drawingml/2006/wordprocessingDrawing" xmlns:w10="urn:schemas-microsoft-com:office:word" xmlns:w="http://schemas.openxmlformats.org/wordprocessingml/2006/main" xmlns:w14="http://schemas.microsoft.com/office/word/2010/wordml" xmlns:wpg="http://schemas.microsoft.com/office/word/2010/wordprocessingGroup" xmlns:wpi="http://schemas.microsoft.com/office/word/2010/wordprocessingInk" xmlns:wne="http://schemas.microsoft.com/office/word/2006/wordml" xmlns:wps="http://schemas.microsoft.com/office/word/2010/wordprocessingShape" mc:Ignorable="w14 wp14">
@@ -237,6 +935,7 @@
   <w:style w:type="character" w:default="1" w:styleId="DefaultParagraphFont">
     <w:name w:val="Default Paragraph Font"/>
     <w:uiPriority w:val="1"/>
+    <w:semiHidden/>
     <w:unhideWhenUsed/>
   </w:style>
   <w:style w:type="table" w:default="1" w:styleId="TableNormal">
@@ -1084,7 +1783,7 @@
 </file>
 
 <file path=customXml/itemProps1.xml><?xml version="1.0" encoding="utf-8"?>
-<ds:datastoreItem xmlns:ds="http://schemas.openxmlformats.org/officeDocument/2006/customXml" ds:itemID="{7097CC2C-8D79-4F45-B006-DBB509A86C8E}">
+<ds:datastoreItem xmlns:ds="http://schemas.openxmlformats.org/officeDocument/2006/customXml" ds:itemID="{9E9C3D5D-58F6-4298-897E-01500A9A0BD5}">
   <ds:schemaRefs>
     <ds:schemaRef ds:uri="http://schemas.openxmlformats.org/officeDocument/2006/bibliography"/>
   </ds:schemaRefs>

</xml_diff>